<commit_message>
Angular -  Typescript Fundamentals  - OOPS
</commit_message>
<xml_diff>
--- a/typescript-fundamentals-source/Angular-typescript-DataStructures/Angular-typescript-DataStructures.docx
+++ b/typescript-fundamentals-source/Angular-typescript-DataStructures/Angular-typescript-DataStructures.docx
@@ -78,7 +78,7 @@
           <w:r>
             <w:fldChar w:fldCharType="separate"/>
           </w:r>
-          <w:hyperlink w:anchor="_Toc205973555" w:history="1">
+          <w:hyperlink w:anchor="_Toc205974063" w:history="1">
             <w:r>
               <w:rPr>
                 <w:rStyle w:val="Hyperlink"/>
@@ -109,7 +109,7 @@
                 <w:noProof/>
                 <w:webHidden/>
               </w:rPr>
-              <w:instrText xml:space="preserve"> PAGEREF _Toc205973555 \h </w:instrText>
+              <w:instrText xml:space="preserve"> PAGEREF _Toc205974063 \h </w:instrText>
             </w:r>
             <w:r>
               <w:rPr>
@@ -154,7 +154,7 @@
               <w14:ligatures w14:val="standardContextual"/>
             </w:rPr>
           </w:pPr>
-          <w:hyperlink w:anchor="_Toc205973556" w:history="1">
+          <w:hyperlink w:anchor="_Toc205974064" w:history="1">
             <w:r>
               <w:rPr>
                 <w:rStyle w:val="Hyperlink"/>
@@ -185,7 +185,7 @@
                 <w:noProof/>
                 <w:webHidden/>
               </w:rPr>
-              <w:instrText xml:space="preserve"> PAGEREF _Toc205973556 \h </w:instrText>
+              <w:instrText xml:space="preserve"> PAGEREF _Toc205974064 \h </w:instrText>
             </w:r>
             <w:r>
               <w:rPr>
@@ -230,7 +230,7 @@
               <w14:ligatures w14:val="standardContextual"/>
             </w:rPr>
           </w:pPr>
-          <w:hyperlink w:anchor="_Toc205973557" w:history="1">
+          <w:hyperlink w:anchor="_Toc205974065" w:history="1">
             <w:r>
               <w:rPr>
                 <w:rStyle w:val="Hyperlink"/>
@@ -261,7 +261,7 @@
                 <w:noProof/>
                 <w:webHidden/>
               </w:rPr>
-              <w:instrText xml:space="preserve"> PAGEREF _Toc205973557 \h </w:instrText>
+              <w:instrText xml:space="preserve"> PAGEREF _Toc205974065 \h </w:instrText>
             </w:r>
             <w:r>
               <w:rPr>
@@ -306,7 +306,7 @@
               <w14:ligatures w14:val="standardContextual"/>
             </w:rPr>
           </w:pPr>
-          <w:hyperlink w:anchor="_Toc205973558" w:history="1">
+          <w:hyperlink w:anchor="_Toc205974066" w:history="1">
             <w:r>
               <w:rPr>
                 <w:rStyle w:val="Hyperlink"/>
@@ -337,7 +337,7 @@
                 <w:noProof/>
                 <w:webHidden/>
               </w:rPr>
-              <w:instrText xml:space="preserve"> PAGEREF _Toc205973558 \h </w:instrText>
+              <w:instrText xml:space="preserve"> PAGEREF _Toc205974066 \h </w:instrText>
             </w:r>
             <w:r>
               <w:rPr>
@@ -382,7 +382,7 @@
               <w14:ligatures w14:val="standardContextual"/>
             </w:rPr>
           </w:pPr>
-          <w:hyperlink w:anchor="_Toc205973559" w:history="1">
+          <w:hyperlink w:anchor="_Toc205974067" w:history="1">
             <w:r>
               <w:rPr>
                 <w:rStyle w:val="Hyperlink"/>
@@ -424,7 +424,7 @@
                 <w:noProof/>
                 <w:webHidden/>
               </w:rPr>
-              <w:instrText xml:space="preserve"> PAGEREF _Toc205973559 \h </w:instrText>
+              <w:instrText xml:space="preserve"> PAGEREF _Toc205974067 \h </w:instrText>
             </w:r>
             <w:r>
               <w:rPr>
@@ -469,7 +469,7 @@
               <w14:ligatures w14:val="standardContextual"/>
             </w:rPr>
           </w:pPr>
-          <w:hyperlink w:anchor="_Toc205973560" w:history="1">
+          <w:hyperlink w:anchor="_Toc205974068" w:history="1">
             <w:r>
               <w:rPr>
                 <w:rStyle w:val="Hyperlink"/>
@@ -500,7 +500,7 @@
                 <w:noProof/>
                 <w:webHidden/>
               </w:rPr>
-              <w:instrText xml:space="preserve"> PAGEREF _Toc205973560 \h </w:instrText>
+              <w:instrText xml:space="preserve"> PAGEREF _Toc205974068 \h </w:instrText>
             </w:r>
             <w:r>
               <w:rPr>
@@ -545,7 +545,7 @@
               <w14:ligatures w14:val="standardContextual"/>
             </w:rPr>
           </w:pPr>
-          <w:hyperlink w:anchor="_Toc205973561" w:history="1">
+          <w:hyperlink w:anchor="_Toc205974069" w:history="1">
             <w:r>
               <w:rPr>
                 <w:rStyle w:val="Hyperlink"/>
@@ -576,7 +576,7 @@
                 <w:noProof/>
                 <w:webHidden/>
               </w:rPr>
-              <w:instrText xml:space="preserve"> PAGEREF _Toc205973561 \h </w:instrText>
+              <w:instrText xml:space="preserve"> PAGEREF _Toc205974069 \h </w:instrText>
             </w:r>
             <w:r>
               <w:rPr>
@@ -654,7 +654,7 @@
           <w:lang w:val="en-IN" w:eastAsia="en-IN"/>
         </w:rPr>
       </w:pPr>
-      <w:bookmarkStart w:id="0" w:name="_Toc205973555"/>
+      <w:bookmarkStart w:id="0" w:name="_Toc205974063"/>
       <w:r>
         <w:rPr>
           <w:rFonts w:eastAsia="Times New Roman" w:cs="Times New Roman"/>
@@ -681,7 +681,7 @@
           <w:lang w:val="en-IN" w:eastAsia="en-IN"/>
         </w:rPr>
       </w:pPr>
-      <w:bookmarkStart w:id="1" w:name="_Toc205973556"/>
+      <w:bookmarkStart w:id="1" w:name="_Toc205974064"/>
       <w:r>
         <w:rPr>
           <w:rFonts w:eastAsia="Times New Roman" w:cs="Times New Roman"/>
@@ -775,7 +775,7 @@
           <w:lang w:val="en-IN" w:eastAsia="en-IN"/>
         </w:rPr>
       </w:pPr>
-      <w:bookmarkStart w:id="2" w:name="_Toc205973557"/>
+      <w:bookmarkStart w:id="2" w:name="_Toc205974065"/>
       <w:r>
         <w:rPr>
           <w:rFonts w:eastAsia="Times New Roman" w:cs="Times New Roman"/>
@@ -1446,7 +1446,7 @@
           <w:lang w:val="en-IN" w:eastAsia="en-IN"/>
         </w:rPr>
       </w:pPr>
-      <w:bookmarkStart w:id="3" w:name="_Toc205973558"/>
+      <w:bookmarkStart w:id="3" w:name="_Toc205974066"/>
       <w:r>
         <w:rPr>
           <w:rFonts w:eastAsia="Times New Roman" w:cs="Times New Roman"/>
@@ -1578,7 +1578,7 @@
           <w:lang w:val="en-IN" w:eastAsia="en-IN"/>
         </w:rPr>
       </w:pPr>
-      <w:bookmarkStart w:id="4" w:name="_Toc205973559"/>
+      <w:bookmarkStart w:id="4" w:name="_Toc205974067"/>
       <w:r>
         <w:rPr>
           <w:rFonts w:eastAsia="Times New Roman" w:cs="Times New Roman"/>
@@ -3478,7 +3478,7 @@
           <w:lang w:val="en-IN" w:eastAsia="en-IN"/>
         </w:rPr>
       </w:pPr>
-      <w:bookmarkStart w:id="5" w:name="_Toc205973560"/>
+      <w:bookmarkStart w:id="5" w:name="_Toc205974068"/>
       <w:r>
         <w:rPr>
           <w:rFonts w:eastAsia="Times New Roman" w:cs="Times New Roman"/>
@@ -3759,7 +3759,7 @@
           <w:lang w:val="en-IN" w:eastAsia="en-IN"/>
         </w:rPr>
       </w:pPr>
-      <w:bookmarkStart w:id="6" w:name="_Toc205973561"/>
+      <w:bookmarkStart w:id="6" w:name="_Toc205974069"/>
       <w:r>
         <w:rPr>
           <w:rFonts w:eastAsia="Times New Roman" w:cs="Times New Roman"/>

</xml_diff>